<commit_message>
Implemented sliders to change the row and col size because  they are better to avoid  user  invalid input
</commit_message>
<xml_diff>
--- a/Conways  Game of Life  implemented in React  by Jonathan Jamel Holloway.docx
+++ b/Conways  Game of Life  implemented in React  by Jonathan Jamel Holloway.docx
@@ -28404,35 +28404,35 @@
       </w:r>
       <w:proofErr w:type="spellEnd"/>
       <w:r>
-        <w:t xml:space="preserve"> so will the layout of the width of the grid is not updated. Currently the size of each cell is 20 however because </w:t>
-      </w:r>
+        <w:t xml:space="preserve"> so will the layout of the width of the grid is not updated. Currently the size of each cell is 20 however because of the borders it takes 22px for each cell so I am using simple math to calculate the </w:t>
+      </w:r>
+      <w:proofErr w:type="gramStart"/>
+      <w:r>
+        <w:t>width  22</w:t>
+      </w:r>
+      <w:proofErr w:type="gramEnd"/>
+      <w:r>
+        <w:t xml:space="preserve"> * </w:t>
+      </w:r>
+      <w:proofErr w:type="spellStart"/>
       <w:r>
         <w:lastRenderedPageBreak/>
-        <w:t xml:space="preserve">of the borders it takes 22px for each cell so I am using simple math to calculate the </w:t>
-      </w:r>
-      <w:proofErr w:type="gramStart"/>
-      <w:r>
-        <w:t>width  22</w:t>
-      </w:r>
-      <w:proofErr w:type="gramEnd"/>
-      <w:r>
-        <w:t xml:space="preserve"> * </w:t>
+        <w:t>col_count</w:t>
+      </w:r>
+      <w:proofErr w:type="spellEnd"/>
+      <w:r>
+        <w:t xml:space="preserve">. The height will not matter so the </w:t>
       </w:r>
       <w:proofErr w:type="spellStart"/>
       <w:r>
-        <w:t>col_count</w:t>
+        <w:t>row_count</w:t>
       </w:r>
       <w:proofErr w:type="spellEnd"/>
       <w:r>
-        <w:t xml:space="preserve">. The height will not matter so the </w:t>
-      </w:r>
-      <w:proofErr w:type="spellStart"/>
-      <w:r>
-        <w:t>row_count</w:t>
-      </w:r>
-      <w:proofErr w:type="spellEnd"/>
-      <w:r>
         <w:t xml:space="preserve"> * by a number is not needed. </w:t>
+      </w:r>
+      <w:r>
+        <w:t xml:space="preserve"> The next feature I would like to work on is setting some color changes. The user should be able to choose the color they desire. </w:t>
       </w:r>
       <w:bookmarkStart w:id="0" w:name="_GoBack"/>
       <w:bookmarkEnd w:id="0"/>

</xml_diff>

<commit_message>
adding functions and more thoughts
</commit_message>
<xml_diff>
--- a/Conways  Game of Life  implemented in React  by Jonathan Jamel Holloway.docx
+++ b/Conways  Game of Life  implemented in React  by Jonathan Jamel Holloway.docx
@@ -38990,228 +38990,154 @@
     </w:p>
     <w:p>
       <w:pPr>
-        <w:pStyle w:val="graf"/>
         <w:numPr>
           <w:ilvl w:val="0"/>
-          <w:numId w:val="2"/>
+          <w:numId w:val="3"/>
         </w:numPr>
         <w:shd w:val="clear" w:color="auto" w:fill="FFFFFF"/>
-        <w:spacing w:after="210" w:afterAutospacing="0"/>
-        <w:ind w:left="450"/>
-        <w:rPr>
-          <w:rFonts w:ascii="Georgia" w:hAnsi="Georgia" w:cs="Segoe UI"/>
-          <w:spacing w:val="-1"/>
-          <w:sz w:val="32"/>
-          <w:szCs w:val="32"/>
-        </w:rPr>
-      </w:pPr>
-      <w:r>
-        <w:rPr>
-          <w:rFonts w:ascii="Georgia" w:hAnsi="Georgia" w:cs="Segoe UI"/>
-          <w:spacing w:val="-1"/>
-          <w:sz w:val="32"/>
-          <w:szCs w:val="32"/>
-        </w:rPr>
-        <w:t xml:space="preserve"> live cell with less than two live </w:t>
-      </w:r>
-      <w:proofErr w:type="spellStart"/>
-      <w:r>
-        <w:rPr>
-          <w:rFonts w:ascii="Georgia" w:hAnsi="Georgia" w:cs="Segoe UI"/>
-          <w:spacing w:val="-1"/>
-          <w:sz w:val="32"/>
-          <w:szCs w:val="32"/>
-        </w:rPr>
-        <w:t>neighbours</w:t>
-      </w:r>
-      <w:proofErr w:type="spellEnd"/>
-      <w:r>
-        <w:rPr>
-          <w:rFonts w:ascii="Georgia" w:hAnsi="Georgia" w:cs="Segoe UI"/>
-          <w:spacing w:val="-1"/>
-          <w:sz w:val="32"/>
-          <w:szCs w:val="32"/>
-        </w:rPr>
-        <w:t xml:space="preserve"> dies.</w:t>
-      </w:r>
-    </w:p>
-    <w:p>
-      <w:pPr>
-        <w:pStyle w:val="graf"/>
+        <w:spacing w:before="100" w:beforeAutospacing="1" w:after="24" w:line="240" w:lineRule="auto"/>
+        <w:rPr>
+          <w:rFonts w:ascii="Arial" w:eastAsia="Times New Roman" w:hAnsi="Arial" w:cs="Times New Roman"/>
+          <w:color w:val="222222"/>
+          <w:sz w:val="21"/>
+          <w:szCs w:val="21"/>
+        </w:rPr>
+      </w:pPr>
+      <w:r>
+        <w:rPr>
+          <w:rFonts w:ascii="Arial" w:eastAsia="Times New Roman" w:hAnsi="Arial" w:cs="Times New Roman"/>
+          <w:color w:val="222222"/>
+          <w:sz w:val="21"/>
+          <w:szCs w:val="21"/>
+        </w:rPr>
+        <w:t>Any live cell with fewer than two live neighbors dies, as if by underpopulation.</w:t>
+      </w:r>
+    </w:p>
+    <w:p>
+      <w:pPr>
         <w:numPr>
           <w:ilvl w:val="0"/>
-          <w:numId w:val="2"/>
+          <w:numId w:val="3"/>
         </w:numPr>
         <w:shd w:val="clear" w:color="auto" w:fill="FFFFFF"/>
-        <w:spacing w:after="210" w:afterAutospacing="0"/>
-        <w:ind w:left="450"/>
-        <w:rPr>
-          <w:rFonts w:ascii="Georgia" w:hAnsi="Georgia" w:cs="Segoe UI"/>
-          <w:spacing w:val="-1"/>
-          <w:sz w:val="32"/>
-          <w:szCs w:val="32"/>
-        </w:rPr>
-      </w:pPr>
-      <w:r>
-        <w:rPr>
-          <w:rFonts w:ascii="Georgia" w:hAnsi="Georgia" w:cs="Segoe UI"/>
-          <w:spacing w:val="-1"/>
-          <w:sz w:val="32"/>
-          <w:szCs w:val="32"/>
-        </w:rPr>
-        <w:t xml:space="preserve">A live cell with two or three </w:t>
-      </w:r>
-      <w:proofErr w:type="spellStart"/>
-      <w:r>
-        <w:rPr>
-          <w:rFonts w:ascii="Georgia" w:hAnsi="Georgia" w:cs="Segoe UI"/>
-          <w:spacing w:val="-1"/>
-          <w:sz w:val="32"/>
-          <w:szCs w:val="32"/>
-        </w:rPr>
-        <w:t>neighbours</w:t>
-      </w:r>
-      <w:proofErr w:type="spellEnd"/>
-      <w:r>
-        <w:rPr>
-          <w:rFonts w:ascii="Georgia" w:hAnsi="Georgia" w:cs="Segoe UI"/>
-          <w:spacing w:val="-1"/>
-          <w:sz w:val="32"/>
-          <w:szCs w:val="32"/>
-        </w:rPr>
-        <w:t xml:space="preserve"> lives on to the next generation.</w:t>
-      </w:r>
-    </w:p>
-    <w:p>
-      <w:pPr>
-        <w:pStyle w:val="graf"/>
+        <w:spacing w:before="100" w:beforeAutospacing="1" w:after="24" w:line="240" w:lineRule="auto"/>
+        <w:ind w:left="768"/>
+        <w:rPr>
+          <w:rFonts w:ascii="Arial" w:eastAsia="Times New Roman" w:hAnsi="Arial" w:cs="Times New Roman"/>
+          <w:color w:val="222222"/>
+          <w:sz w:val="21"/>
+          <w:szCs w:val="21"/>
+        </w:rPr>
+      </w:pPr>
+      <w:r>
+        <w:rPr>
+          <w:rFonts w:ascii="Arial" w:eastAsia="Times New Roman" w:hAnsi="Arial" w:cs="Times New Roman"/>
+          <w:color w:val="222222"/>
+          <w:sz w:val="21"/>
+          <w:szCs w:val="21"/>
+        </w:rPr>
+        <w:t>Any live cell with two or three live neighbors lives on to the next generation.</w:t>
+      </w:r>
+    </w:p>
+    <w:p>
+      <w:pPr>
         <w:numPr>
           <w:ilvl w:val="0"/>
-          <w:numId w:val="2"/>
+          <w:numId w:val="3"/>
         </w:numPr>
         <w:shd w:val="clear" w:color="auto" w:fill="FFFFFF"/>
-        <w:spacing w:after="210" w:afterAutospacing="0"/>
-        <w:ind w:left="450"/>
-        <w:rPr>
-          <w:rFonts w:ascii="Georgia" w:hAnsi="Georgia" w:cs="Segoe UI"/>
-          <w:spacing w:val="-1"/>
-          <w:sz w:val="32"/>
-          <w:szCs w:val="32"/>
-        </w:rPr>
-      </w:pPr>
-      <w:r>
-        <w:rPr>
-          <w:rFonts w:ascii="Georgia" w:hAnsi="Georgia" w:cs="Segoe UI"/>
-          <w:spacing w:val="-1"/>
-          <w:sz w:val="32"/>
-          <w:szCs w:val="32"/>
-        </w:rPr>
-        <w:t xml:space="preserve">A live cell with more than tree </w:t>
-      </w:r>
-      <w:proofErr w:type="spellStart"/>
-      <w:r>
-        <w:rPr>
-          <w:rFonts w:ascii="Georgia" w:hAnsi="Georgia" w:cs="Segoe UI"/>
-          <w:spacing w:val="-1"/>
-          <w:sz w:val="32"/>
-          <w:szCs w:val="32"/>
-        </w:rPr>
-        <w:t>neighbours</w:t>
-      </w:r>
-      <w:proofErr w:type="spellEnd"/>
-      <w:r>
-        <w:rPr>
-          <w:rFonts w:ascii="Georgia" w:hAnsi="Georgia" w:cs="Segoe UI"/>
-          <w:spacing w:val="-1"/>
-          <w:sz w:val="32"/>
-          <w:szCs w:val="32"/>
-        </w:rPr>
-        <w:t xml:space="preserve"> dies.</w:t>
-      </w:r>
-    </w:p>
-    <w:p>
-      <w:pPr>
-        <w:pStyle w:val="graf"/>
+        <w:spacing w:before="100" w:beforeAutospacing="1" w:after="24" w:line="240" w:lineRule="auto"/>
+        <w:ind w:left="768"/>
+        <w:rPr>
+          <w:rFonts w:ascii="Arial" w:eastAsia="Times New Roman" w:hAnsi="Arial" w:cs="Times New Roman"/>
+          <w:color w:val="222222"/>
+          <w:sz w:val="21"/>
+          <w:szCs w:val="21"/>
+        </w:rPr>
+      </w:pPr>
+      <w:r>
+        <w:rPr>
+          <w:rFonts w:ascii="Arial" w:eastAsia="Times New Roman" w:hAnsi="Arial" w:cs="Times New Roman"/>
+          <w:color w:val="222222"/>
+          <w:sz w:val="21"/>
+          <w:szCs w:val="21"/>
+        </w:rPr>
+        <w:t>Any live cell with more than three live neighbors dies, as if by overpopulation.</w:t>
+      </w:r>
+    </w:p>
+    <w:p>
+      <w:pPr>
         <w:numPr>
           <w:ilvl w:val="0"/>
-          <w:numId w:val="2"/>
+          <w:numId w:val="3"/>
         </w:numPr>
         <w:shd w:val="clear" w:color="auto" w:fill="FFFFFF"/>
-        <w:spacing w:after="0" w:afterAutospacing="0"/>
-        <w:ind w:left="450"/>
-        <w:rPr>
-          <w:rFonts w:ascii="Georgia" w:hAnsi="Georgia" w:cs="Segoe UI"/>
-          <w:spacing w:val="-1"/>
-          <w:sz w:val="32"/>
-          <w:szCs w:val="32"/>
-        </w:rPr>
-      </w:pPr>
-      <w:r>
-        <w:rPr>
-          <w:rFonts w:ascii="Georgia" w:hAnsi="Georgia" w:cs="Segoe UI"/>
-          <w:spacing w:val="-1"/>
-          <w:sz w:val="32"/>
-          <w:szCs w:val="32"/>
-        </w:rPr>
-        <w:t xml:space="preserve">A dead cell with exactly three </w:t>
-      </w:r>
-      <w:proofErr w:type="spellStart"/>
-      <w:r>
-        <w:rPr>
-          <w:rFonts w:ascii="Georgia" w:hAnsi="Georgia" w:cs="Segoe UI"/>
-          <w:spacing w:val="-1"/>
-          <w:sz w:val="32"/>
-          <w:szCs w:val="32"/>
-        </w:rPr>
-        <w:t>neighbours</w:t>
-      </w:r>
-      <w:proofErr w:type="spellEnd"/>
-      <w:r>
-        <w:rPr>
-          <w:rFonts w:ascii="Georgia" w:hAnsi="Georgia" w:cs="Segoe UI"/>
-          <w:spacing w:val="-1"/>
-          <w:sz w:val="32"/>
-          <w:szCs w:val="32"/>
-        </w:rPr>
-        <w:t xml:space="preserve"> is reborn and becomes a live cell.</w:t>
-      </w:r>
-    </w:p>
-    <w:p>
-      <w:pPr>
-        <w:pStyle w:val="graf"/>
+        <w:spacing w:before="100" w:beforeAutospacing="1" w:after="24" w:line="240" w:lineRule="auto"/>
+        <w:ind w:left="768"/>
+        <w:rPr>
+          <w:rFonts w:ascii="Arial" w:eastAsia="Times New Roman" w:hAnsi="Arial" w:cs="Times New Roman"/>
+          <w:color w:val="222222"/>
+          <w:sz w:val="21"/>
+          <w:szCs w:val="21"/>
+        </w:rPr>
+      </w:pPr>
+      <w:r>
+        <w:rPr>
+          <w:rFonts w:ascii="Arial" w:eastAsia="Times New Roman" w:hAnsi="Arial" w:cs="Times New Roman"/>
+          <w:color w:val="222222"/>
+          <w:sz w:val="21"/>
+          <w:szCs w:val="21"/>
+        </w:rPr>
+        <w:t>Any dead cell with exactly three live neighbors becomes a live cell, as if by reproduction</w:t>
+      </w:r>
+    </w:p>
+    <w:p>
+      <w:pPr>
         <w:shd w:val="clear" w:color="auto" w:fill="FFFFFF"/>
-        <w:spacing w:after="0" w:afterAutospacing="0"/>
-        <w:ind w:left="90"/>
-        <w:rPr>
-          <w:rFonts w:ascii="Georgia" w:hAnsi="Georgia" w:cs="Segoe UI"/>
-          <w:spacing w:val="-1"/>
-          <w:sz w:val="32"/>
-          <w:szCs w:val="32"/>
-        </w:rPr>
-      </w:pPr>
-    </w:p>
-    <w:p>
-      <w:r>
-        <w:t xml:space="preserve">Along with these rules we don’t want to allow a user to be able to click on a cell during gameplay. This is actually very simple how I am going to take care of this. </w:t>
-      </w:r>
-      <w:proofErr w:type="gramStart"/>
-      <w:r>
-        <w:t>First</w:t>
-      </w:r>
-      <w:proofErr w:type="gramEnd"/>
-      <w:r>
-        <w:t xml:space="preserve"> I am going to change the name of turn on or off and name it manually turn on or off.   I will then add in a conditional check for if game running is false then I will do everything I normally do. </w:t>
-      </w:r>
-      <w:proofErr w:type="gramStart"/>
-      <w:r>
-        <w:t>Lastly</w:t>
-      </w:r>
-      <w:proofErr w:type="gramEnd"/>
-      <w:r>
-        <w:t xml:space="preserve"> I will have to change the function name on the grid cell implementation.  I have decided to keep the turn on or off function for now and I created a second manual turn on or off.   The logic behind turning on or off is find I just want to set limits for when a user can do it hence the name. </w:t>
+        <w:spacing w:before="100" w:beforeAutospacing="1" w:after="24" w:line="240" w:lineRule="auto"/>
+        <w:ind w:left="768"/>
+        <w:rPr>
+          <w:rFonts w:ascii="Arial" w:eastAsia="Times New Roman" w:hAnsi="Arial" w:cs="Times New Roman"/>
+          <w:color w:val="222222"/>
+          <w:sz w:val="21"/>
+          <w:szCs w:val="21"/>
+        </w:rPr>
+      </w:pPr>
+    </w:p>
+    <w:p>
+      <w:r>
+        <w:t xml:space="preserve">Along with these rules we don’t want to allow a user to be able to click on a cell during gameplay. This is </w:t>
       </w:r>
       <w:bookmarkStart w:id="0" w:name="_GoBack"/>
       <w:bookmarkEnd w:id="0"/>
+      <w:r>
+        <w:t xml:space="preserve">actually very simple how I am going to take care of this. </w:t>
+      </w:r>
+      <w:proofErr w:type="gramStart"/>
+      <w:r>
+        <w:t>First</w:t>
+      </w:r>
+      <w:proofErr w:type="gramEnd"/>
+      <w:r>
+        <w:t xml:space="preserve"> I am going to change the name of turn on or off and name it manually turn on or off.   I will then add in a conditional check for if game running is false then I will do everything I normally do. </w:t>
+      </w:r>
+      <w:proofErr w:type="gramStart"/>
+      <w:r>
+        <w:t>Lastly</w:t>
+      </w:r>
+      <w:proofErr w:type="gramEnd"/>
+      <w:r>
+        <w:t xml:space="preserve"> I will have to change the function name on the grid cell implementation.  I have decided to keep the turn on or off function for now and I created a second manual turn on or off.   The logic behind turning on or off is find I just want to set limits for when a user can do it hence the name. </w:t>
+      </w:r>
+    </w:p>
+    <w:p/>
+    <w:p>
+      <w:r>
+        <w:t xml:space="preserve">To make sure we are “playing” by the rules I will create two functions:   find dead neighbors and find live neighbors these two functions will </w:t>
+      </w:r>
+      <w:r>
+        <w:t xml:space="preserve">locate the neighbors of a dead or live cell.   </w:t>
+      </w:r>
     </w:p>
     <w:p/>
     <w:p/>
@@ -39453,11 +39379,127 @@
       </w:pPr>
     </w:lvl>
   </w:abstractNum>
+  <w:abstractNum w:abstractNumId="2" w15:restartNumberingAfterBreak="0">
+    <w:nsid w:val="1FE2687E"/>
+    <w:multiLevelType w:val="multilevel"/>
+    <w:tmpl w:val="2CFE6F18"/>
+    <w:lvl w:ilvl="0">
+      <w:start w:val="1"/>
+      <w:numFmt w:val="decimal"/>
+      <w:lvlText w:val="%1."/>
+      <w:lvlJc w:val="left"/>
+      <w:pPr>
+        <w:tabs>
+          <w:tab w:val="num" w:pos="720"/>
+        </w:tabs>
+        <w:ind w:left="720" w:hanging="360"/>
+      </w:pPr>
+    </w:lvl>
+    <w:lvl w:ilvl="1" w:tentative="1">
+      <w:start w:val="1"/>
+      <w:numFmt w:val="decimal"/>
+      <w:lvlText w:val="%2."/>
+      <w:lvlJc w:val="left"/>
+      <w:pPr>
+        <w:tabs>
+          <w:tab w:val="num" w:pos="1440"/>
+        </w:tabs>
+        <w:ind w:left="1440" w:hanging="360"/>
+      </w:pPr>
+    </w:lvl>
+    <w:lvl w:ilvl="2" w:tentative="1">
+      <w:start w:val="1"/>
+      <w:numFmt w:val="decimal"/>
+      <w:lvlText w:val="%3."/>
+      <w:lvlJc w:val="left"/>
+      <w:pPr>
+        <w:tabs>
+          <w:tab w:val="num" w:pos="2160"/>
+        </w:tabs>
+        <w:ind w:left="2160" w:hanging="360"/>
+      </w:pPr>
+    </w:lvl>
+    <w:lvl w:ilvl="3" w:tentative="1">
+      <w:start w:val="1"/>
+      <w:numFmt w:val="decimal"/>
+      <w:lvlText w:val="%4."/>
+      <w:lvlJc w:val="left"/>
+      <w:pPr>
+        <w:tabs>
+          <w:tab w:val="num" w:pos="2880"/>
+        </w:tabs>
+        <w:ind w:left="2880" w:hanging="360"/>
+      </w:pPr>
+    </w:lvl>
+    <w:lvl w:ilvl="4" w:tentative="1">
+      <w:start w:val="1"/>
+      <w:numFmt w:val="decimal"/>
+      <w:lvlText w:val="%5."/>
+      <w:lvlJc w:val="left"/>
+      <w:pPr>
+        <w:tabs>
+          <w:tab w:val="num" w:pos="3600"/>
+        </w:tabs>
+        <w:ind w:left="3600" w:hanging="360"/>
+      </w:pPr>
+    </w:lvl>
+    <w:lvl w:ilvl="5" w:tentative="1">
+      <w:start w:val="1"/>
+      <w:numFmt w:val="decimal"/>
+      <w:lvlText w:val="%6."/>
+      <w:lvlJc w:val="left"/>
+      <w:pPr>
+        <w:tabs>
+          <w:tab w:val="num" w:pos="4320"/>
+        </w:tabs>
+        <w:ind w:left="4320" w:hanging="360"/>
+      </w:pPr>
+    </w:lvl>
+    <w:lvl w:ilvl="6" w:tentative="1">
+      <w:start w:val="1"/>
+      <w:numFmt w:val="decimal"/>
+      <w:lvlText w:val="%7."/>
+      <w:lvlJc w:val="left"/>
+      <w:pPr>
+        <w:tabs>
+          <w:tab w:val="num" w:pos="5040"/>
+        </w:tabs>
+        <w:ind w:left="5040" w:hanging="360"/>
+      </w:pPr>
+    </w:lvl>
+    <w:lvl w:ilvl="7" w:tentative="1">
+      <w:start w:val="1"/>
+      <w:numFmt w:val="decimal"/>
+      <w:lvlText w:val="%8."/>
+      <w:lvlJc w:val="left"/>
+      <w:pPr>
+        <w:tabs>
+          <w:tab w:val="num" w:pos="5760"/>
+        </w:tabs>
+        <w:ind w:left="5760" w:hanging="360"/>
+      </w:pPr>
+    </w:lvl>
+    <w:lvl w:ilvl="8" w:tentative="1">
+      <w:start w:val="1"/>
+      <w:numFmt w:val="decimal"/>
+      <w:lvlText w:val="%9."/>
+      <w:lvlJc w:val="left"/>
+      <w:pPr>
+        <w:tabs>
+          <w:tab w:val="num" w:pos="6480"/>
+        </w:tabs>
+        <w:ind w:left="6480" w:hanging="360"/>
+      </w:pPr>
+    </w:lvl>
+  </w:abstractNum>
   <w:num w:numId="1">
     <w:abstractNumId w:val="1"/>
   </w:num>
   <w:num w:numId="2">
     <w:abstractNumId w:val="0"/>
+  </w:num>
+  <w:num w:numId="3">
+    <w:abstractNumId w:val="2"/>
   </w:num>
 </w:numbering>
 </file>

</xml_diff>

<commit_message>
added in some game logic into the blog post
</commit_message>
<xml_diff>
--- a/Conways  Game of Life  implemented in React  by Jonathan Jamel Holloway.docx
+++ b/Conways  Game of Life  implemented in React  by Jonathan Jamel Holloway.docx
@@ -39106,40 +39106,81 @@
     </w:p>
     <w:p>
       <w:r>
-        <w:t xml:space="preserve">Along with these rules we don’t want to allow a user to be able to click on a cell during gameplay. This is </w:t>
+        <w:t>Along with these rules we don’t want to allow a user to be able to click on a cell during gameplay. This is actually very simple how I am going to take care of this. First</w:t>
+      </w:r>
+      <w:r>
+        <w:t>,</w:t>
+      </w:r>
+      <w:r>
+        <w:t xml:space="preserve"> I am going to change the name of turn on or off and name it manually </w:t>
+      </w:r>
+      <w:proofErr w:type="gramStart"/>
+      <w:r>
+        <w:t>turn</w:t>
+      </w:r>
+      <w:proofErr w:type="gramEnd"/>
+      <w:r>
+        <w:t xml:space="preserve"> on or off.   I will then add in a conditional check for if game running is false then I will do everything I normally do. Lastly</w:t>
+      </w:r>
+      <w:r>
+        <w:t>,</w:t>
+      </w:r>
+      <w:r>
+        <w:t xml:space="preserve"> I will have to change the function name on the grid cell implementation.  I have decided to keep the turn on or off function for now and I created a second manual turn on or off.   The logic behind turning on or off is find I just want to set limits for when a user can do it hence the name. </w:t>
+      </w:r>
+    </w:p>
+    <w:p>
+      <w:r>
+        <w:rPr>
+          <w:b/>
+        </w:rPr>
+        <w:t>GAME LOGIC</w:t>
+      </w:r>
+    </w:p>
+    <w:p>
+      <w:r>
+        <w:t xml:space="preserve">To make sure we are “playing” by the rules I will create two functions:   find dead neighbors and find live neighbors these two functions will </w:t>
+      </w:r>
+      <w:r>
+        <w:t xml:space="preserve">locate the neighbors of a dead or live cell.   </w:t>
+      </w:r>
+      <w:r>
+        <w:t xml:space="preserve">These functions will also feature one argument which you can call anything, but I will call position. Position will be an object featuring row and position in row as arguments.   A neighbor will be to the left to the right up down and diagonal which will be up to the left, up to the right, and down to the left down to the right.  Remember how the data structure is set up we will have to perform checks for where we are like if we are at row 14 there is </w:t>
+      </w:r>
+      <w:proofErr w:type="gramStart"/>
+      <w:r>
+        <w:t>no  bottom</w:t>
+      </w:r>
+      <w:proofErr w:type="gramEnd"/>
+      <w:r>
+        <w:t xml:space="preserve"> neighbors, same with index 14 in the row it won’t have right side neighbors, neither will index 0 have a top or left side neighbors.  Now starting off looking at our gird before anything is </w:t>
+      </w:r>
+      <w:proofErr w:type="gramStart"/>
+      <w:r>
+        <w:t>clicked  0</w:t>
+      </w:r>
+      <w:proofErr w:type="gramEnd"/>
+      <w:r>
+        <w:t xml:space="preserve"> represents a dead cell. In binary 0 means </w:t>
+      </w:r>
+      <w:proofErr w:type="gramStart"/>
+      <w:r>
+        <w:t>off  so</w:t>
+      </w:r>
+      <w:proofErr w:type="gramEnd"/>
+      <w:r>
+        <w:t xml:space="preserve"> 1 will mean alive and black by default unless </w:t>
+      </w:r>
+      <w:r>
+        <w:lastRenderedPageBreak/>
+        <w:t xml:space="preserve">the colors are changed. </w:t>
+      </w:r>
+      <w:r>
+        <w:t xml:space="preserve">The two functions will calculate the total alive around them and return this number. </w:t>
       </w:r>
       <w:bookmarkStart w:id="0" w:name="_GoBack"/>
       <w:bookmarkEnd w:id="0"/>
-      <w:r>
-        <w:t xml:space="preserve">actually very simple how I am going to take care of this. </w:t>
-      </w:r>
-      <w:proofErr w:type="gramStart"/>
-      <w:r>
-        <w:t>First</w:t>
-      </w:r>
-      <w:proofErr w:type="gramEnd"/>
-      <w:r>
-        <w:t xml:space="preserve"> I am going to change the name of turn on or off and name it manually turn on or off.   I will then add in a conditional check for if game running is false then I will do everything I normally do. </w:t>
-      </w:r>
-      <w:proofErr w:type="gramStart"/>
-      <w:r>
-        <w:t>Lastly</w:t>
-      </w:r>
-      <w:proofErr w:type="gramEnd"/>
-      <w:r>
-        <w:t xml:space="preserve"> I will have to change the function name on the grid cell implementation.  I have decided to keep the turn on or off function for now and I created a second manual turn on or off.   The logic behind turning on or off is find I just want to set limits for when a user can do it hence the name. </w:t>
-      </w:r>
-    </w:p>
-    <w:p/>
-    <w:p>
-      <w:r>
-        <w:t xml:space="preserve">To make sure we are “playing” by the rules I will create two functions:   find dead neighbors and find live neighbors these two functions will </w:t>
-      </w:r>
-      <w:r>
-        <w:t xml:space="preserve">locate the neighbors of a dead or live cell.   </w:t>
-      </w:r>
-    </w:p>
-    <w:p/>
+    </w:p>
     <w:p/>
     <w:sectPr>
       <w:pgSz w:w="12240" w:h="15840"/>

</xml_diff>

<commit_message>
added conditionals checking for each of the 8 possible neighbors that could be alive. May need some adjustments for example currently  if top is false the cells next to the current position won't be checked but I don't want them checked twice so I am trying to figure out a way to do this
</commit_message>
<xml_diff>
--- a/Conways  Game of Life  implemented in React  by Jonathan Jamel Holloway.docx
+++ b/Conways  Game of Life  implemented in React  by Jonathan Jamel Holloway.docx
@@ -39178,6 +39178,21 @@
       <w:r>
         <w:t xml:space="preserve">The two functions will calculate the total alive around them and return this number. </w:t>
       </w:r>
+    </w:p>
+    <w:p>
+      <w:r>
+        <w:t xml:space="preserve">I will create look </w:t>
+      </w:r>
+      <w:proofErr w:type="gramStart"/>
+      <w:r>
+        <w:t>up ,</w:t>
+      </w:r>
+      <w:proofErr w:type="gramEnd"/>
+      <w:r>
+        <w:t xml:space="preserve"> look down, look left and look right variables that will be used to eliminate steps or direct when to check those areas.  I will set these variables to true unless a condition is met that will change these variables to false. </w:t>
+      </w:r>
+    </w:p>
+    <w:p>
       <w:bookmarkStart w:id="0" w:name="_GoBack"/>
       <w:bookmarkEnd w:id="0"/>
     </w:p>

</xml_diff>

<commit_message>
add the rules to the game on the screen all that is left now is getting the game to simulate through the states based off the rules
</commit_message>
<xml_diff>
--- a/Conways  Game of Life  implemented in React  by Jonathan Jamel Holloway.docx
+++ b/Conways  Game of Life  implemented in React  by Jonathan Jamel Holloway.docx
@@ -160,10 +160,16 @@
       </w:r>
     </w:p>
     <w:p>
-      <w:bookmarkStart w:id="0" w:name="_GoBack"/>
-      <w:bookmarkEnd w:id="0"/>
-      <w:r>
-        <w:t xml:space="preserve">I also consider what we need done, initially there has to be a way for a grid cell to be turned on or off and for this to be represented.   </w:t>
+      <w:r>
+        <w:t xml:space="preserve">I also consider what we need done, initially there </w:t>
+      </w:r>
+      <w:proofErr w:type="gramStart"/>
+      <w:r>
+        <w:t>has to</w:t>
+      </w:r>
+      <w:proofErr w:type="gramEnd"/>
+      <w:r>
+        <w:t xml:space="preserve"> be a way for a grid cell to be turned on or off and for this to be represented.   </w:t>
       </w:r>
     </w:p>
     <w:p>
@@ -38989,7 +38995,6 @@
         </w:rPr>
         <w:t xml:space="preserve">If a cell is alive and it has exactly 2 or 3 living </w:t>
       </w:r>
-      <w:proofErr w:type="spellStart"/>
       <w:r>
         <w:rPr>
           <w:rFonts w:ascii="Segoe UI" w:eastAsia="Times New Roman" w:hAnsi="Segoe UI" w:cs="Segoe UI"/>
@@ -38997,9 +39002,8 @@
           <w:sz w:val="27"/>
           <w:szCs w:val="27"/>
         </w:rPr>
-        <w:t>neigbors</w:t>
-      </w:r>
-      <w:proofErr w:type="spellEnd"/>
+        <w:t>neighbors</w:t>
+      </w:r>
       <w:r>
         <w:rPr>
           <w:rFonts w:ascii="Segoe UI" w:eastAsia="Times New Roman" w:hAnsi="Segoe UI" w:cs="Segoe UI"/>
@@ -39033,7 +39037,6 @@
         </w:rPr>
         <w:t xml:space="preserve">If a cell is dead and it has exactly 3 living </w:t>
       </w:r>
-      <w:proofErr w:type="spellStart"/>
       <w:r>
         <w:rPr>
           <w:rFonts w:ascii="Segoe UI" w:eastAsia="Times New Roman" w:hAnsi="Segoe UI" w:cs="Segoe UI"/>
@@ -39041,9 +39044,8 @@
           <w:sz w:val="27"/>
           <w:szCs w:val="27"/>
         </w:rPr>
-        <w:t>neigbors</w:t>
-      </w:r>
-      <w:proofErr w:type="spellEnd"/>
+        <w:t>neighbors</w:t>
+      </w:r>
       <w:r>
         <w:rPr>
           <w:rFonts w:ascii="Segoe UI" w:eastAsia="Times New Roman" w:hAnsi="Segoe UI" w:cs="Segoe UI"/>
@@ -39099,6 +39101,8 @@
         </w:rPr>
         <w:t>GAME LOGIC</w:t>
       </w:r>
+      <w:bookmarkStart w:id="0" w:name="_GoBack"/>
+      <w:bookmarkEnd w:id="0"/>
     </w:p>
     <w:p>
       <w:r>

</xml_diff>